<commit_message>
drafted ethics of AI presentation
</commit_message>
<xml_diff>
--- a/draft-agenda-expanded.docx
+++ b/draft-agenda-expanded.docx
@@ -180,21 +180,12 @@
                 <w:b/>
               </w:rPr>
             </w:pPr>
-            <w:proofErr w:type="spellStart"/>
             <w:r>
               <w:rPr>
                 <w:rFonts w:asciiTheme="minorHAnsi" w:hAnsiTheme="minorHAnsi" w:cstheme="minorHAnsi"/>
                 <w:b/>
               </w:rPr>
-              <w:t>December</w:t>
-            </w:r>
-            <w:proofErr w:type="spellEnd"/>
-            <w:r>
-              <w:rPr>
-                <w:rFonts w:asciiTheme="minorHAnsi" w:hAnsiTheme="minorHAnsi" w:cstheme="minorHAnsi"/>
-                <w:b/>
-              </w:rPr>
-              <w:t xml:space="preserve"> 12</w:t>
+              <w:t>December 12</w:t>
             </w:r>
           </w:p>
         </w:tc>
@@ -211,21 +202,12 @@
                 <w:b/>
               </w:rPr>
             </w:pPr>
-            <w:proofErr w:type="spellStart"/>
             <w:r>
               <w:rPr>
                 <w:rFonts w:asciiTheme="minorHAnsi" w:hAnsiTheme="minorHAnsi" w:cstheme="minorHAnsi"/>
                 <w:b/>
               </w:rPr>
-              <w:t>December</w:t>
-            </w:r>
-            <w:proofErr w:type="spellEnd"/>
-            <w:r>
-              <w:rPr>
-                <w:rFonts w:asciiTheme="minorHAnsi" w:hAnsiTheme="minorHAnsi" w:cstheme="minorHAnsi"/>
-                <w:b/>
-              </w:rPr>
-              <w:t xml:space="preserve"> 13</w:t>
+              <w:t>December 13</w:t>
             </w:r>
           </w:p>
         </w:tc>
@@ -269,21 +251,12 @@
                 <w:b/>
               </w:rPr>
             </w:pPr>
-            <w:proofErr w:type="spellStart"/>
             <w:r>
               <w:rPr>
                 <w:rFonts w:asciiTheme="minorHAnsi" w:hAnsiTheme="minorHAnsi" w:cstheme="minorHAnsi"/>
                 <w:b/>
               </w:rPr>
-              <w:t>Opening</w:t>
-            </w:r>
-            <w:proofErr w:type="spellEnd"/>
-            <w:r>
-              <w:rPr>
-                <w:rFonts w:asciiTheme="minorHAnsi" w:hAnsiTheme="minorHAnsi" w:cstheme="minorHAnsi"/>
-                <w:b/>
-              </w:rPr>
-              <w:t xml:space="preserve"> Session </w:t>
+              <w:t xml:space="preserve">Opening Session </w:t>
             </w:r>
           </w:p>
         </w:tc>
@@ -464,7 +437,6 @@
                 <w:lang w:val="it-IT"/>
               </w:rPr>
             </w:pPr>
-            <w:proofErr w:type="spellStart"/>
             <w:r>
               <w:rPr>
                 <w:rFonts w:asciiTheme="minorHAnsi" w:hAnsiTheme="minorHAnsi" w:cstheme="minorHAnsi"/>
@@ -473,18 +445,7 @@
                 <w:szCs w:val="22"/>
                 <w:lang w:val="it-IT"/>
               </w:rPr>
-              <w:t>Introduction</w:t>
-            </w:r>
-            <w:proofErr w:type="spellEnd"/>
-            <w:r>
-              <w:rPr>
-                <w:rFonts w:asciiTheme="minorHAnsi" w:hAnsiTheme="minorHAnsi" w:cstheme="minorHAnsi"/>
-                <w:bCs/>
-                <w:sz w:val="22"/>
-                <w:szCs w:val="22"/>
-                <w:lang w:val="it-IT"/>
-              </w:rPr>
-              <w:t xml:space="preserve"> to AI (FA)</w:t>
+              <w:t>Introduction to AI (FA)</w:t>
             </w:r>
           </w:p>
           <w:p>
@@ -648,27 +609,7 @@
                 <w:szCs w:val="22"/>
                 <w:lang w:val="en-US"/>
               </w:rPr>
-              <w:t>SK</w:t>
-            </w:r>
-            <w:r>
-              <w:rPr>
-                <w:rFonts w:asciiTheme="minorHAnsi" w:hAnsiTheme="minorHAnsi" w:cstheme="minorHAnsi"/>
-                <w:bCs/>
-                <w:sz w:val="22"/>
-                <w:szCs w:val="22"/>
-                <w:lang w:val="en-US"/>
-              </w:rPr>
-              <w:t>/</w:t>
-            </w:r>
-            <w:r>
-              <w:rPr>
-                <w:rFonts w:asciiTheme="minorHAnsi" w:hAnsiTheme="minorHAnsi" w:cstheme="minorHAnsi"/>
-                <w:bCs/>
-                <w:sz w:val="22"/>
-                <w:szCs w:val="22"/>
-                <w:lang w:val="en-US"/>
-              </w:rPr>
-              <w:t>FA</w:t>
+              <w:t>SK/FA</w:t>
             </w:r>
             <w:r>
               <w:rPr>
@@ -1172,29 +1113,7 @@
                 <w:szCs w:val="22"/>
                 <w:lang w:val="en-US"/>
               </w:rPr>
-              <w:t xml:space="preserve">Demo of </w:t>
-            </w:r>
-            <w:proofErr w:type="spellStart"/>
-            <w:r>
-              <w:rPr>
-                <w:rFonts w:asciiTheme="minorHAnsi" w:eastAsia="Times New Roman" w:hAnsiTheme="minorHAnsi" w:cstheme="minorHAnsi"/>
-                <w:bCs/>
-                <w:sz w:val="22"/>
-                <w:szCs w:val="22"/>
-                <w:lang w:val="en-US"/>
-              </w:rPr>
-              <w:t>LoRaWAN</w:t>
-            </w:r>
-            <w:proofErr w:type="spellEnd"/>
-            <w:r>
-              <w:rPr>
-                <w:rFonts w:asciiTheme="minorHAnsi" w:eastAsia="Times New Roman" w:hAnsiTheme="minorHAnsi" w:cstheme="minorHAnsi"/>
-                <w:bCs/>
-                <w:sz w:val="22"/>
-                <w:szCs w:val="22"/>
-                <w:lang w:val="en-US"/>
-              </w:rPr>
-              <w:t xml:space="preserve"> (</w:t>
+              <w:t>Demo of LoRaWAN (</w:t>
             </w:r>
             <w:r>
               <w:rPr>
@@ -1809,29 +1728,7 @@
                 <w:szCs w:val="22"/>
                 <w:lang w:val="en-US"/>
               </w:rPr>
-              <w:t xml:space="preserve">Capture, </w:t>
-            </w:r>
-            <w:proofErr w:type="gramStart"/>
-            <w:r>
-              <w:rPr>
-                <w:rFonts w:cstheme="minorHAnsi"/>
-                <w:bCs/>
-                <w:sz w:val="22"/>
-                <w:szCs w:val="22"/>
-                <w:lang w:val="en-US"/>
-              </w:rPr>
-              <w:t>Validation  and</w:t>
-            </w:r>
-            <w:proofErr w:type="gramEnd"/>
-            <w:r>
-              <w:rPr>
-                <w:rFonts w:cstheme="minorHAnsi"/>
-                <w:bCs/>
-                <w:sz w:val="22"/>
-                <w:szCs w:val="22"/>
-                <w:lang w:val="en-US"/>
-              </w:rPr>
-              <w:t xml:space="preserve"> Submission of Earth Stations</w:t>
+              <w:t>Capture, Validation  and Submission of Earth Stations</w:t>
             </w:r>
           </w:p>
         </w:tc>
@@ -1880,7 +1777,6 @@
                 <w:szCs w:val="20"/>
               </w:rPr>
             </w:pPr>
-            <w:proofErr w:type="spellStart"/>
             <w:r>
               <w:rPr>
                 <w:rFonts w:asciiTheme="minorHAnsi" w:hAnsiTheme="minorHAnsi" w:cstheme="minorHAnsi"/>
@@ -1888,37 +1784,7 @@
                 <w:sz w:val="20"/>
                 <w:szCs w:val="20"/>
               </w:rPr>
-              <w:t>Aft’noon</w:t>
-            </w:r>
-            <w:proofErr w:type="spellEnd"/>
-            <w:r>
-              <w:rPr>
-                <w:rFonts w:asciiTheme="minorHAnsi" w:hAnsiTheme="minorHAnsi" w:cstheme="minorHAnsi"/>
-                <w:b/>
-                <w:sz w:val="20"/>
-                <w:szCs w:val="20"/>
-              </w:rPr>
-              <w:t xml:space="preserve"> </w:t>
-            </w:r>
-            <w:proofErr w:type="spellStart"/>
-            <w:r>
-              <w:rPr>
-                <w:rFonts w:asciiTheme="minorHAnsi" w:hAnsiTheme="minorHAnsi" w:cstheme="minorHAnsi"/>
-                <w:b/>
-                <w:sz w:val="20"/>
-                <w:szCs w:val="20"/>
-              </w:rPr>
-              <w:t>Health</w:t>
-            </w:r>
-            <w:proofErr w:type="spellEnd"/>
-            <w:r>
-              <w:rPr>
-                <w:rFonts w:asciiTheme="minorHAnsi" w:hAnsiTheme="minorHAnsi" w:cstheme="minorHAnsi"/>
-                <w:b/>
-                <w:sz w:val="20"/>
-                <w:szCs w:val="20"/>
-              </w:rPr>
-              <w:t xml:space="preserve"> Break</w:t>
+              <w:t>Aft’noon Health Break</w:t>
             </w:r>
           </w:p>
         </w:tc>
@@ -1936,7 +1802,6 @@
                 <w:szCs w:val="20"/>
               </w:rPr>
             </w:pPr>
-            <w:proofErr w:type="spellStart"/>
             <w:r>
               <w:rPr>
                 <w:rFonts w:asciiTheme="minorHAnsi" w:hAnsiTheme="minorHAnsi" w:cstheme="minorHAnsi"/>
@@ -1944,37 +1809,7 @@
                 <w:sz w:val="20"/>
                 <w:szCs w:val="20"/>
               </w:rPr>
-              <w:t>Aft’noon</w:t>
-            </w:r>
-            <w:proofErr w:type="spellEnd"/>
-            <w:r>
-              <w:rPr>
-                <w:rFonts w:asciiTheme="minorHAnsi" w:hAnsiTheme="minorHAnsi" w:cstheme="minorHAnsi"/>
-                <w:b/>
-                <w:sz w:val="20"/>
-                <w:szCs w:val="20"/>
-              </w:rPr>
-              <w:t xml:space="preserve"> </w:t>
-            </w:r>
-            <w:proofErr w:type="spellStart"/>
-            <w:r>
-              <w:rPr>
-                <w:rFonts w:asciiTheme="minorHAnsi" w:hAnsiTheme="minorHAnsi" w:cstheme="minorHAnsi"/>
-                <w:b/>
-                <w:sz w:val="20"/>
-                <w:szCs w:val="20"/>
-              </w:rPr>
-              <w:t>Health</w:t>
-            </w:r>
-            <w:proofErr w:type="spellEnd"/>
-            <w:r>
-              <w:rPr>
-                <w:rFonts w:asciiTheme="minorHAnsi" w:hAnsiTheme="minorHAnsi" w:cstheme="minorHAnsi"/>
-                <w:b/>
-                <w:sz w:val="20"/>
-                <w:szCs w:val="20"/>
-              </w:rPr>
-              <w:t xml:space="preserve"> Break</w:t>
+              <w:t>Aft’noon Health Break</w:t>
             </w:r>
           </w:p>
         </w:tc>
@@ -1992,7 +1827,6 @@
                 <w:szCs w:val="20"/>
               </w:rPr>
             </w:pPr>
-            <w:proofErr w:type="spellStart"/>
             <w:r>
               <w:rPr>
                 <w:rFonts w:asciiTheme="minorHAnsi" w:hAnsiTheme="minorHAnsi" w:cstheme="minorHAnsi"/>
@@ -2000,37 +1834,7 @@
                 <w:sz w:val="20"/>
                 <w:szCs w:val="20"/>
               </w:rPr>
-              <w:t>Aft’noon</w:t>
-            </w:r>
-            <w:proofErr w:type="spellEnd"/>
-            <w:r>
-              <w:rPr>
-                <w:rFonts w:asciiTheme="minorHAnsi" w:hAnsiTheme="minorHAnsi" w:cstheme="minorHAnsi"/>
-                <w:b/>
-                <w:sz w:val="20"/>
-                <w:szCs w:val="20"/>
-              </w:rPr>
-              <w:t xml:space="preserve"> </w:t>
-            </w:r>
-            <w:proofErr w:type="spellStart"/>
-            <w:r>
-              <w:rPr>
-                <w:rFonts w:asciiTheme="minorHAnsi" w:hAnsiTheme="minorHAnsi" w:cstheme="minorHAnsi"/>
-                <w:b/>
-                <w:sz w:val="20"/>
-                <w:szCs w:val="20"/>
-              </w:rPr>
-              <w:t>Health</w:t>
-            </w:r>
-            <w:proofErr w:type="spellEnd"/>
-            <w:r>
-              <w:rPr>
-                <w:rFonts w:asciiTheme="minorHAnsi" w:hAnsiTheme="minorHAnsi" w:cstheme="minorHAnsi"/>
-                <w:b/>
-                <w:sz w:val="20"/>
-                <w:szCs w:val="20"/>
-              </w:rPr>
-              <w:t xml:space="preserve"> Break</w:t>
+              <w:t>Aft’noon Health Break</w:t>
             </w:r>
           </w:p>
         </w:tc>
@@ -2283,7 +2087,15 @@
                 <w:bCs/>
                 <w:lang w:val="en-US"/>
               </w:rPr>
-              <w:t>Demo of ML (FA)</w:t>
+              <w:t xml:space="preserve">Machine Learning in Action </w:t>
+            </w:r>
+            <w:r>
+              <w:rPr>
+                <w:rFonts w:cstheme="minorHAnsi"/>
+                <w:bCs/>
+                <w:lang w:val="en-US"/>
+              </w:rPr>
+              <w:t>(FA)</w:t>
             </w:r>
           </w:p>
           <w:p>
@@ -2351,30 +2163,8 @@
         <w:rPr>
           <w:lang w:val="it-IT"/>
         </w:rPr>
-        <w:t xml:space="preserve">SK: </w:t>
-      </w:r>
-      <w:proofErr w:type="spellStart"/>
-      <w:r>
-        <w:rPr>
-          <w:lang w:val="it-IT"/>
-        </w:rPr>
-        <w:t>Srdjan</w:t>
-      </w:r>
-      <w:proofErr w:type="spellEnd"/>
-      <w:r>
-        <w:rPr>
-          <w:lang w:val="it-IT"/>
-        </w:rPr>
-        <w:t xml:space="preserve"> </w:t>
-      </w:r>
-      <w:proofErr w:type="spellStart"/>
-      <w:r>
-        <w:rPr>
-          <w:lang w:val="it-IT"/>
-        </w:rPr>
-        <w:t>Krco</w:t>
-      </w:r>
-      <w:proofErr w:type="spellEnd"/>
+        <w:t>SK: Srdjan Krco</w:t>
+      </w:r>
     </w:p>
     <w:p>
       <w:pPr>
@@ -2388,30 +2178,8 @@
         <w:rPr>
           <w:lang w:val="it-IT"/>
         </w:rPr>
-        <w:t xml:space="preserve">FA: </w:t>
-      </w:r>
-      <w:proofErr w:type="spellStart"/>
-      <w:r>
-        <w:rPr>
-          <w:lang w:val="it-IT"/>
-        </w:rPr>
-        <w:t>Franck</w:t>
-      </w:r>
-      <w:proofErr w:type="spellEnd"/>
-      <w:r>
-        <w:rPr>
-          <w:lang w:val="it-IT"/>
-        </w:rPr>
-        <w:t xml:space="preserve"> </w:t>
-      </w:r>
-      <w:proofErr w:type="spellStart"/>
-      <w:r>
-        <w:rPr>
-          <w:lang w:val="it-IT"/>
-        </w:rPr>
-        <w:t>Albinet</w:t>
-      </w:r>
-      <w:proofErr w:type="spellEnd"/>
+        <w:t>FA: Franck Albinet</w:t>
+      </w:r>
     </w:p>
     <w:p>
       <w:pPr>
@@ -3113,6 +2881,13 @@
         </w:rPr>
         <w:t>Session 6</w:t>
       </w:r>
+      <w:r>
+        <w:rPr>
+          <w:b/>
+          <w:bCs/>
+        </w:rPr>
+        <w:t>: Ethical implications of AI</w:t>
+      </w:r>
     </w:p>
     <w:p>
       <w:pPr>
@@ -3138,10 +2913,12 @@
         </w:numPr>
       </w:pPr>
       <w:r>
-        <w:t xml:space="preserve">AI-led progress drives public debates: </w:t>
-      </w:r>
-      <w:r>
-        <w:t>Need to rally society at large</w:t>
+        <w:t xml:space="preserve">AI-led progress drives public </w:t>
+      </w:r>
+      <w:bookmarkStart w:id="0" w:name="_GoBack"/>
+      <w:bookmarkEnd w:id="0"/>
+      <w:r>
+        <w:t>debates: Need to rally society at large</w:t>
       </w:r>
     </w:p>
     <w:p>
@@ -3702,8 +3479,6 @@
           <w:szCs w:val="26"/>
         </w:rPr>
       </w:pPr>
-      <w:bookmarkStart w:id="0" w:name="_GoBack"/>
-      <w:bookmarkEnd w:id="0"/>
     </w:p>
     <w:sectPr>
       <w:pgSz w:w="16839" w:h="11907" w:orient="landscape" w:code="9"/>
@@ -7326,7 +7101,7 @@
 </file>
 
 <file path=customXml/itemProps1.xml><?xml version="1.0" encoding="utf-8"?>
-<ds:datastoreItem xmlns:ds="http://schemas.openxmlformats.org/officeDocument/2006/customXml" ds:itemID="{C888309A-00D2-484D-B6EF-0E5BC7F183F2}">
+<ds:datastoreItem xmlns:ds="http://schemas.openxmlformats.org/officeDocument/2006/customXml" ds:itemID="{767BA9AD-EF17-194C-BCC8-CB2BBD36317D}">
   <ds:schemaRefs>
     <ds:schemaRef ds:uri="http://schemas.openxmlformats.org/officeDocument/2006/bibliography"/>
   </ds:schemaRefs>

</xml_diff>